<commit_message>
Moving exercises document files
</commit_message>
<xml_diff>
--- a/src/assignment1/Exercise 1.docx
+++ b/src/assignment1/Exercise 1.docx
@@ -1,6 +1,6 @@
 
 <file path=word/document.xml><?xml version="1.0" encoding="utf-8"?>
-<w:document xmlns:wpc="http://schemas.microsoft.com/office/word/2010/wordprocessingCanvas" xmlns:cx="http://schemas.microsoft.com/office/drawing/2014/chartex" xmlns:cx1="http://schemas.microsoft.com/office/drawing/2015/9/8/chartex" xmlns:mc="http://schemas.openxmlformats.org/markup-compatibility/2006" xmlns:o="urn:schemas-microsoft-com:office:office" xmlns:r="http://schemas.openxmlformats.org/officeDocument/2006/relationships" xmlns:m="http://schemas.openxmlformats.org/officeDocument/2006/math" xmlns:v="urn:schemas-microsoft-com:vml" xmlns:wp14="http://schemas.microsoft.com/office/word/2010/wordprocessingDrawing" xmlns:wp="http://schemas.openxmlformats.org/drawingml/2006/wordprocessingDrawing" xmlns:w10="urn:schemas-microsoft-com:office:word" xmlns:w="http://schemas.openxmlformats.org/wordprocessingml/2006/main" xmlns:w14="http://schemas.microsoft.com/office/word/2010/wordml" xmlns:w15="http://schemas.microsoft.com/office/word/2012/wordml" xmlns:w16se="http://schemas.microsoft.com/office/word/2015/wordml/symex" xmlns:wpg="http://schemas.microsoft.com/office/word/2010/wordprocessingGroup" xmlns:wpi="http://schemas.microsoft.com/office/word/2010/wordprocessingInk" xmlns:wne="http://schemas.microsoft.com/office/word/2006/wordml" xmlns:wps="http://schemas.microsoft.com/office/word/2010/wordprocessingShape" mc:Ignorable="w14 w15 w16se wp14">
+<w:document xmlns:wpc="http://schemas.microsoft.com/office/word/2010/wordprocessingCanvas" xmlns:cx="http://schemas.microsoft.com/office/drawing/2014/chartex" xmlns:cx1="http://schemas.microsoft.com/office/drawing/2015/9/8/chartex" xmlns:cx2="http://schemas.microsoft.com/office/drawing/2015/10/21/chartex" xmlns:cx3="http://schemas.microsoft.com/office/drawing/2016/5/9/chartex" xmlns:cx4="http://schemas.microsoft.com/office/drawing/2016/5/10/chartex" xmlns:cx5="http://schemas.microsoft.com/office/drawing/2016/5/11/chartex" xmlns:cx6="http://schemas.microsoft.com/office/drawing/2016/5/12/chartex" xmlns:cx7="http://schemas.microsoft.com/office/drawing/2016/5/13/chartex" xmlns:cx8="http://schemas.microsoft.com/office/drawing/2016/5/14/chartex" xmlns:mc="http://schemas.openxmlformats.org/markup-compatibility/2006" xmlns:aink="http://schemas.microsoft.com/office/drawing/2016/ink" xmlns:am3d="http://schemas.microsoft.com/office/drawing/2017/model3d" xmlns:o="urn:schemas-microsoft-com:office:office" xmlns:r="http://schemas.openxmlformats.org/officeDocument/2006/relationships" xmlns:m="http://schemas.openxmlformats.org/officeDocument/2006/math" xmlns:v="urn:schemas-microsoft-com:vml" xmlns:wp14="http://schemas.microsoft.com/office/word/2010/wordprocessingDrawing" xmlns:wp="http://schemas.openxmlformats.org/drawingml/2006/wordprocessingDrawing" xmlns:w10="urn:schemas-microsoft-com:office:word" xmlns:w="http://schemas.openxmlformats.org/wordprocessingml/2006/main" xmlns:w14="http://schemas.microsoft.com/office/word/2010/wordml" xmlns:w15="http://schemas.microsoft.com/office/word/2012/wordml" xmlns:w16cid="http://schemas.microsoft.com/office/word/2016/wordml/cid" xmlns:w16se="http://schemas.microsoft.com/office/word/2015/wordml/symex" xmlns:wpg="http://schemas.microsoft.com/office/word/2010/wordprocessingGroup" xmlns:wpi="http://schemas.microsoft.com/office/word/2010/wordprocessingInk" xmlns:wne="http://schemas.microsoft.com/office/word/2006/wordml" xmlns:wps="http://schemas.microsoft.com/office/word/2010/wordprocessingShape" mc:Ignorable="w14 w15 w16se w16cid wp14">
   <w:body>
     <w:p>
       <w:pPr>
@@ -213,11 +213,23 @@
           <w:b/>
           <w:bCs/>
           <w:color w:val="000000"/>
+          <w:sz w:val="21"/>
+          <w:szCs w:val="21"/>
+          <w:shd w:val="clear" w:color="auto" w:fill="FFFFFF"/>
+        </w:rPr>
+      </w:pPr>
+      <w:r>
+        <w:rPr>
+          <w:rFonts w:ascii="Helvetica" w:hAnsi="Helvetica" w:cs="Helvetica"/>
+          <w:b/>
+          <w:bCs/>
+          <w:color w:val="000000"/>
           <w:sz w:val="28"/>
           <w:szCs w:val="28"/>
           <w:shd w:val="clear" w:color="auto" w:fill="FFFFFF"/>
         </w:rPr>
-      </w:pPr>
+        <w:t>Implementation and the complexity:</w:t>
+      </w:r>
     </w:p>
     <w:p>
       <w:pPr>
@@ -237,25 +249,13 @@
           <w:b/>
           <w:bCs/>
           <w:color w:val="000000"/>
-          <w:sz w:val="28"/>
-          <w:szCs w:val="28"/>
-          <w:shd w:val="clear" w:color="auto" w:fill="FFFFFF"/>
-        </w:rPr>
-        <w:t>Implementation and the complexity:</w:t>
-      </w:r>
-    </w:p>
-    <w:p>
-      <w:pPr>
-        <w:rPr>
-          <w:rFonts w:ascii="Helvetica" w:hAnsi="Helvetica" w:cs="Helvetica"/>
-          <w:b/>
-          <w:bCs/>
-          <w:color w:val="000000"/>
           <w:sz w:val="21"/>
           <w:szCs w:val="21"/>
           <w:shd w:val="clear" w:color="auto" w:fill="FFFFFF"/>
         </w:rPr>
-      </w:pPr>
+        <w:t xml:space="preserve">void </w:t>
+      </w:r>
+      <w:proofErr w:type="spellStart"/>
       <w:proofErr w:type="gramStart"/>
       <w:r>
         <w:rPr>
@@ -267,9 +267,9 @@
           <w:szCs w:val="21"/>
           <w:shd w:val="clear" w:color="auto" w:fill="FFFFFF"/>
         </w:rPr>
-        <w:t>void</w:t>
-      </w:r>
-      <w:proofErr w:type="gramEnd"/>
+        <w:t>printByLevels</w:t>
+      </w:r>
+      <w:proofErr w:type="spellEnd"/>
       <w:r>
         <w:rPr>
           <w:rFonts w:ascii="Helvetica" w:hAnsi="Helvetica" w:cs="Helvetica"/>
@@ -280,9 +280,9 @@
           <w:szCs w:val="21"/>
           <w:shd w:val="clear" w:color="auto" w:fill="FFFFFF"/>
         </w:rPr>
-        <w:t xml:space="preserve"> </w:t>
-      </w:r>
-      <w:proofErr w:type="spellStart"/>
+        <w:t>(</w:t>
+      </w:r>
+      <w:proofErr w:type="gramEnd"/>
       <w:r>
         <w:rPr>
           <w:rFonts w:ascii="Helvetica" w:hAnsi="Helvetica" w:cs="Helvetica"/>
@@ -293,20 +293,7 @@
           <w:szCs w:val="21"/>
           <w:shd w:val="clear" w:color="auto" w:fill="FFFFFF"/>
         </w:rPr>
-        <w:t>printByLevels</w:t>
-      </w:r>
-      <w:proofErr w:type="spellEnd"/>
-      <w:r>
-        <w:rPr>
-          <w:rFonts w:ascii="Helvetica" w:hAnsi="Helvetica" w:cs="Helvetica"/>
-          <w:b/>
-          <w:bCs/>
-          <w:color w:val="000000"/>
-          <w:sz w:val="21"/>
-          <w:szCs w:val="21"/>
-          <w:shd w:val="clear" w:color="auto" w:fill="FFFFFF"/>
-        </w:rPr>
-        <w:t>()</w:t>
+        <w:t>)</w:t>
       </w:r>
     </w:p>
     <w:tbl>
@@ -608,27 +595,15 @@
                 <w:shd w:val="clear" w:color="auto" w:fill="FFFFFF"/>
               </w:rPr>
             </w:pPr>
-            <w:proofErr w:type="spellStart"/>
-            <w:r>
-              <w:rPr>
-                <w:rFonts w:ascii="Helvetica" w:hAnsi="Helvetica" w:cs="Helvetica"/>
-                <w:color w:val="000000"/>
-                <w:sz w:val="21"/>
-                <w:szCs w:val="21"/>
-                <w:shd w:val="clear" w:color="auto" w:fill="FFFFFF"/>
-              </w:rPr>
-              <w:t>int</w:t>
-            </w:r>
-            <w:proofErr w:type="spellEnd"/>
-            <w:r>
-              <w:rPr>
-                <w:rFonts w:ascii="Helvetica" w:hAnsi="Helvetica" w:cs="Helvetica"/>
-                <w:color w:val="000000"/>
-                <w:sz w:val="21"/>
-                <w:szCs w:val="21"/>
-                <w:shd w:val="clear" w:color="auto" w:fill="FFFFFF"/>
-              </w:rPr>
-              <w:t xml:space="preserve"> </w:t>
+            <w:r>
+              <w:rPr>
+                <w:rFonts w:ascii="Helvetica" w:hAnsi="Helvetica" w:cs="Helvetica"/>
+                <w:color w:val="000000"/>
+                <w:sz w:val="21"/>
+                <w:szCs w:val="21"/>
+                <w:shd w:val="clear" w:color="auto" w:fill="FFFFFF"/>
+              </w:rPr>
+              <w:t xml:space="preserve">int </w:t>
             </w:r>
             <w:proofErr w:type="spellStart"/>
             <w:r>
@@ -727,27 +702,15 @@
                 <w:shd w:val="clear" w:color="auto" w:fill="FFFFFF"/>
               </w:rPr>
             </w:pPr>
-            <w:proofErr w:type="spellStart"/>
-            <w:r>
-              <w:rPr>
-                <w:rFonts w:ascii="Helvetica" w:hAnsi="Helvetica" w:cs="Helvetica"/>
-                <w:color w:val="000000"/>
-                <w:sz w:val="21"/>
-                <w:szCs w:val="21"/>
-                <w:shd w:val="clear" w:color="auto" w:fill="FFFFFF"/>
-              </w:rPr>
-              <w:t>int</w:t>
-            </w:r>
-            <w:proofErr w:type="spellEnd"/>
-            <w:r>
-              <w:rPr>
-                <w:rFonts w:ascii="Helvetica" w:hAnsi="Helvetica" w:cs="Helvetica"/>
-                <w:color w:val="000000"/>
-                <w:sz w:val="21"/>
-                <w:szCs w:val="21"/>
-                <w:shd w:val="clear" w:color="auto" w:fill="FFFFFF"/>
-              </w:rPr>
-              <w:t xml:space="preserve"> </w:t>
+            <w:r>
+              <w:rPr>
+                <w:rFonts w:ascii="Helvetica" w:hAnsi="Helvetica" w:cs="Helvetica"/>
+                <w:color w:val="000000"/>
+                <w:sz w:val="21"/>
+                <w:szCs w:val="21"/>
+                <w:shd w:val="clear" w:color="auto" w:fill="FFFFFF"/>
+              </w:rPr>
+              <w:t xml:space="preserve">int </w:t>
             </w:r>
             <w:proofErr w:type="spellStart"/>
             <w:r>
@@ -1226,7 +1189,6 @@
           <w:szCs w:val="21"/>
           <w:shd w:val="clear" w:color="auto" w:fill="FFFFFF"/>
         </w:rPr>
-        <w:lastRenderedPageBreak/>
         <w:t>visitLivel</w:t>
       </w:r>
       <w:proofErr w:type="spellEnd"/>
@@ -1303,7 +1265,7 @@
           <w:szCs w:val="21"/>
           <w:shd w:val="clear" w:color="auto" w:fill="FFFFFF"/>
         </w:rPr>
-        <w:t xml:space="preserve">, </w:t>
+        <w:t xml:space="preserve">, int </w:t>
       </w:r>
       <w:proofErr w:type="spellStart"/>
       <w:r>
@@ -1316,7 +1278,7 @@
           <w:szCs w:val="21"/>
           <w:shd w:val="clear" w:color="auto" w:fill="FFFFFF"/>
         </w:rPr>
-        <w:t>int</w:t>
+        <w:t>insertIndex</w:t>
       </w:r>
       <w:proofErr w:type="spellEnd"/>
       <w:r>
@@ -1329,7 +1291,7 @@
           <w:szCs w:val="21"/>
           <w:shd w:val="clear" w:color="auto" w:fill="FFFFFF"/>
         </w:rPr>
-        <w:t xml:space="preserve"> </w:t>
+        <w:t xml:space="preserve">, int </w:t>
       </w:r>
       <w:proofErr w:type="spellStart"/>
       <w:r>
@@ -1342,7 +1304,7 @@
           <w:szCs w:val="21"/>
           <w:shd w:val="clear" w:color="auto" w:fill="FFFFFF"/>
         </w:rPr>
-        <w:t>insertIndex</w:t>
+        <w:t>getIndex</w:t>
       </w:r>
       <w:proofErr w:type="spellEnd"/>
       <w:r>
@@ -1355,85 +1317,7 @@
           <w:szCs w:val="21"/>
           <w:shd w:val="clear" w:color="auto" w:fill="FFFFFF"/>
         </w:rPr>
-        <w:t xml:space="preserve">, </w:t>
-      </w:r>
-      <w:proofErr w:type="spellStart"/>
-      <w:r>
-        <w:rPr>
-          <w:rFonts w:ascii="Helvetica" w:hAnsi="Helvetica" w:cs="Helvetica"/>
-          <w:b/>
-          <w:bCs/>
-          <w:color w:val="000000"/>
-          <w:sz w:val="21"/>
-          <w:szCs w:val="21"/>
-          <w:shd w:val="clear" w:color="auto" w:fill="FFFFFF"/>
-        </w:rPr>
-        <w:t>int</w:t>
-      </w:r>
-      <w:proofErr w:type="spellEnd"/>
-      <w:r>
-        <w:rPr>
-          <w:rFonts w:ascii="Helvetica" w:hAnsi="Helvetica" w:cs="Helvetica"/>
-          <w:b/>
-          <w:bCs/>
-          <w:color w:val="000000"/>
-          <w:sz w:val="21"/>
-          <w:szCs w:val="21"/>
-          <w:shd w:val="clear" w:color="auto" w:fill="FFFFFF"/>
-        </w:rPr>
-        <w:t xml:space="preserve"> </w:t>
-      </w:r>
-      <w:proofErr w:type="spellStart"/>
-      <w:r>
-        <w:rPr>
-          <w:rFonts w:ascii="Helvetica" w:hAnsi="Helvetica" w:cs="Helvetica"/>
-          <w:b/>
-          <w:bCs/>
-          <w:color w:val="000000"/>
-          <w:sz w:val="21"/>
-          <w:szCs w:val="21"/>
-          <w:shd w:val="clear" w:color="auto" w:fill="FFFFFF"/>
-        </w:rPr>
-        <w:t>getIndex</w:t>
-      </w:r>
-      <w:proofErr w:type="spellEnd"/>
-      <w:r>
-        <w:rPr>
-          <w:rFonts w:ascii="Helvetica" w:hAnsi="Helvetica" w:cs="Helvetica"/>
-          <w:b/>
-          <w:bCs/>
-          <w:color w:val="000000"/>
-          <w:sz w:val="21"/>
-          <w:szCs w:val="21"/>
-          <w:shd w:val="clear" w:color="auto" w:fill="FFFFFF"/>
-        </w:rPr>
-        <w:t xml:space="preserve">, </w:t>
-      </w:r>
-      <w:proofErr w:type="spellStart"/>
-      <w:r>
-        <w:rPr>
-          <w:rFonts w:ascii="Helvetica" w:hAnsi="Helvetica" w:cs="Helvetica"/>
-          <w:b/>
-          <w:bCs/>
-          <w:color w:val="000000"/>
-          <w:sz w:val="21"/>
-          <w:szCs w:val="21"/>
-          <w:shd w:val="clear" w:color="auto" w:fill="FFFFFF"/>
-        </w:rPr>
-        <w:t>int</w:t>
-      </w:r>
-      <w:proofErr w:type="spellEnd"/>
-      <w:r>
-        <w:rPr>
-          <w:rFonts w:ascii="Helvetica" w:hAnsi="Helvetica" w:cs="Helvetica"/>
-          <w:b/>
-          <w:bCs/>
-          <w:color w:val="000000"/>
-          <w:sz w:val="21"/>
-          <w:szCs w:val="21"/>
-          <w:shd w:val="clear" w:color="auto" w:fill="FFFFFF"/>
-        </w:rPr>
-        <w:t xml:space="preserve"> level)</w:t>
+        <w:t>, int level)</w:t>
       </w:r>
       <w:r>
         <w:rPr>
@@ -1679,27 +1563,15 @@
                 <w:shd w:val="clear" w:color="auto" w:fill="FFFFFF"/>
               </w:rPr>
             </w:pPr>
-            <w:proofErr w:type="spellStart"/>
-            <w:r>
-              <w:rPr>
-                <w:rFonts w:ascii="Helvetica" w:hAnsi="Helvetica" w:cs="Helvetica"/>
-                <w:color w:val="000000"/>
-                <w:sz w:val="21"/>
-                <w:szCs w:val="21"/>
-                <w:shd w:val="clear" w:color="auto" w:fill="FFFFFF"/>
-              </w:rPr>
-              <w:t>int</w:t>
-            </w:r>
-            <w:proofErr w:type="spellEnd"/>
-            <w:r>
-              <w:rPr>
-                <w:rFonts w:ascii="Helvetica" w:hAnsi="Helvetica" w:cs="Helvetica"/>
-                <w:color w:val="000000"/>
-                <w:sz w:val="21"/>
-                <w:szCs w:val="21"/>
-                <w:shd w:val="clear" w:color="auto" w:fill="FFFFFF"/>
-              </w:rPr>
-              <w:t xml:space="preserve"> </w:t>
+            <w:r>
+              <w:rPr>
+                <w:rFonts w:ascii="Helvetica" w:hAnsi="Helvetica" w:cs="Helvetica"/>
+                <w:color w:val="000000"/>
+                <w:sz w:val="21"/>
+                <w:szCs w:val="21"/>
+                <w:shd w:val="clear" w:color="auto" w:fill="FFFFFF"/>
+              </w:rPr>
+              <w:t xml:space="preserve">int </w:t>
             </w:r>
             <w:proofErr w:type="spellStart"/>
             <w:r>
@@ -1818,29 +1690,7 @@
                 <w:szCs w:val="21"/>
                 <w:shd w:val="clear" w:color="auto" w:fill="FFFFFF"/>
               </w:rPr>
-              <w:t>for (</w:t>
-            </w:r>
-            <w:proofErr w:type="spellStart"/>
-            <w:r>
-              <w:rPr>
-                <w:rFonts w:ascii="Helvetica" w:hAnsi="Helvetica" w:cs="Helvetica"/>
-                <w:color w:val="000000"/>
-                <w:sz w:val="21"/>
-                <w:szCs w:val="21"/>
-                <w:shd w:val="clear" w:color="auto" w:fill="FFFFFF"/>
-              </w:rPr>
-              <w:t>int</w:t>
-            </w:r>
-            <w:proofErr w:type="spellEnd"/>
-            <w:r>
-              <w:rPr>
-                <w:rFonts w:ascii="Helvetica" w:hAnsi="Helvetica" w:cs="Helvetica"/>
-                <w:color w:val="000000"/>
-                <w:sz w:val="21"/>
-                <w:szCs w:val="21"/>
-                <w:shd w:val="clear" w:color="auto" w:fill="FFFFFF"/>
-              </w:rPr>
-              <w:t xml:space="preserve"> </w:t>
+              <w:t xml:space="preserve">for (int </w:t>
             </w:r>
             <w:proofErr w:type="spellStart"/>
             <w:r>
@@ -3348,7 +3198,6 @@
       <w:r>
         <w:br/>
       </w:r>
-      <w:proofErr w:type="gramStart"/>
       <w:r>
         <w:rPr>
           <w:rFonts w:ascii="Helvetica" w:hAnsi="Helvetica" w:cs="Helvetica"/>
@@ -3359,20 +3208,7 @@
           <w:szCs w:val="28"/>
           <w:shd w:val="clear" w:color="auto" w:fill="FFFFFF"/>
         </w:rPr>
-        <w:t>complexity</w:t>
-      </w:r>
-      <w:proofErr w:type="gramEnd"/>
-      <w:r>
-        <w:rPr>
-          <w:rFonts w:ascii="Helvetica" w:hAnsi="Helvetica" w:cs="Helvetica"/>
-          <w:b/>
-          <w:bCs/>
-          <w:color w:val="000000"/>
-          <w:sz w:val="28"/>
-          <w:szCs w:val="28"/>
-          <w:shd w:val="clear" w:color="auto" w:fill="FFFFFF"/>
-        </w:rPr>
-        <w:t xml:space="preserve"> = </w:t>
+        <w:t xml:space="preserve">complexity = </w:t>
       </w:r>
       <w:r>
         <w:rPr>
@@ -3384,7 +3220,33 @@
           <w:szCs w:val="24"/>
           <w:shd w:val="clear" w:color="auto" w:fill="FFFFFF"/>
         </w:rPr>
-        <w:t>N1*O(1) + T(N2)</w:t>
+        <w:t>N1*</w:t>
+      </w:r>
+      <w:proofErr w:type="gramStart"/>
+      <w:r>
+        <w:rPr>
+          <w:rFonts w:ascii="Helvetica" w:hAnsi="Helvetica" w:cs="Helvetica"/>
+          <w:b/>
+          <w:bCs/>
+          <w:color w:val="000000"/>
+          <w:sz w:val="24"/>
+          <w:szCs w:val="24"/>
+          <w:shd w:val="clear" w:color="auto" w:fill="FFFFFF"/>
+        </w:rPr>
+        <w:t>O(</w:t>
+      </w:r>
+      <w:proofErr w:type="gramEnd"/>
+      <w:r>
+        <w:rPr>
+          <w:rFonts w:ascii="Helvetica" w:hAnsi="Helvetica" w:cs="Helvetica"/>
+          <w:b/>
+          <w:bCs/>
+          <w:color w:val="000000"/>
+          <w:sz w:val="24"/>
+          <w:szCs w:val="24"/>
+          <w:shd w:val="clear" w:color="auto" w:fill="FFFFFF"/>
+        </w:rPr>
+        <w:t>1) + T(N2)</w:t>
       </w:r>
     </w:p>
     <w:p>
@@ -3515,40 +3377,7 @@
           <w:color w:val="000000"/>
           <w:shd w:val="clear" w:color="auto" w:fill="FFFFFF"/>
         </w:rPr>
-        <w:t xml:space="preserve">          = N1*</w:t>
-      </w:r>
-      <w:proofErr w:type="gramStart"/>
-      <w:r>
-        <w:rPr>
-          <w:rFonts w:ascii="Helvetica" w:hAnsi="Helvetica" w:cs="Helvetica"/>
-          <w:b/>
-          <w:bCs/>
-          <w:color w:val="000000"/>
-          <w:shd w:val="clear" w:color="auto" w:fill="FFFFFF"/>
-        </w:rPr>
-        <w:t>O(</w:t>
-      </w:r>
-      <w:proofErr w:type="gramEnd"/>
-      <w:r>
-        <w:rPr>
-          <w:rFonts w:ascii="Helvetica" w:hAnsi="Helvetica" w:cs="Helvetica"/>
-          <w:b/>
-          <w:bCs/>
-          <w:color w:val="000000"/>
-          <w:shd w:val="clear" w:color="auto" w:fill="FFFFFF"/>
-        </w:rPr>
-        <w:t>1) + N2*O(1) + N3*O(1)+………+ T(</w:t>
-      </w:r>
-      <w:proofErr w:type="spellStart"/>
-      <w:r>
-        <w:rPr>
-          <w:rFonts w:ascii="Helvetica" w:hAnsi="Helvetica" w:cs="Helvetica"/>
-          <w:b/>
-          <w:bCs/>
-          <w:color w:val="000000"/>
-          <w:shd w:val="clear" w:color="auto" w:fill="FFFFFF"/>
-        </w:rPr>
-        <w:t>N</w:t>
+        <w:t xml:space="preserve">          = N1*O(1) + N2*O(1) + N3*O(1)+………+ T(N</w:t>
       </w:r>
       <w:r>
         <w:rPr>
@@ -3561,7 +3390,6 @@
         </w:rPr>
         <w:t>h</w:t>
       </w:r>
-      <w:proofErr w:type="spellEnd"/>
       <w:r>
         <w:rPr>
           <w:rFonts w:ascii="Helvetica" w:hAnsi="Helvetica" w:cs="Helvetica"/>
@@ -3614,18 +3442,7 @@
           <w:color w:val="000000"/>
           <w:shd w:val="clear" w:color="auto" w:fill="FFFFFF"/>
         </w:rPr>
-        <w:t>1) + N2*O(1) + N3*O(1)+………+</w:t>
-      </w:r>
-      <w:proofErr w:type="spellStart"/>
-      <w:r>
-        <w:rPr>
-          <w:rFonts w:ascii="Helvetica" w:hAnsi="Helvetica" w:cs="Helvetica"/>
-          <w:b/>
-          <w:bCs/>
-          <w:color w:val="000000"/>
-          <w:shd w:val="clear" w:color="auto" w:fill="FFFFFF"/>
-        </w:rPr>
-        <w:t>N</w:t>
+        <w:t>1) + N2*O(1) + N3*O(1)+………+N</w:t>
       </w:r>
       <w:r>
         <w:rPr>
@@ -3638,7 +3455,6 @@
         </w:rPr>
         <w:t>h</w:t>
       </w:r>
-      <w:proofErr w:type="spellEnd"/>
       <w:r>
         <w:rPr>
           <w:rFonts w:ascii="Helvetica" w:hAnsi="Helvetica" w:cs="Helvetica"/>
@@ -3671,28 +3487,6 @@
         </w:rPr>
         <w:t xml:space="preserve">          = (N1+N2+N3+……+</w:t>
       </w:r>
-      <w:proofErr w:type="spellStart"/>
-      <w:r>
-        <w:rPr>
-          <w:rFonts w:ascii="Helvetica" w:hAnsi="Helvetica" w:cs="Helvetica"/>
-          <w:b/>
-          <w:bCs/>
-          <w:color w:val="000000"/>
-          <w:shd w:val="clear" w:color="auto" w:fill="FFFFFF"/>
-        </w:rPr>
-        <w:t>Nh</w:t>
-      </w:r>
-      <w:proofErr w:type="spellEnd"/>
-      <w:r>
-        <w:rPr>
-          <w:rFonts w:ascii="Helvetica" w:hAnsi="Helvetica" w:cs="Helvetica"/>
-          <w:b/>
-          <w:bCs/>
-          <w:color w:val="000000"/>
-          <w:shd w:val="clear" w:color="auto" w:fill="FFFFFF"/>
-        </w:rPr>
-        <w:t>)*</w:t>
-      </w:r>
       <w:proofErr w:type="gramStart"/>
       <w:r>
         <w:rPr>
@@ -3702,7 +3496,7 @@
           <w:color w:val="000000"/>
           <w:shd w:val="clear" w:color="auto" w:fill="FFFFFF"/>
         </w:rPr>
-        <w:t>O(</w:t>
+        <w:t>Nh)*</w:t>
       </w:r>
       <w:proofErr w:type="gramEnd"/>
       <w:r>
@@ -3713,7 +3507,7 @@
           <w:color w:val="000000"/>
           <w:shd w:val="clear" w:color="auto" w:fill="FFFFFF"/>
         </w:rPr>
-        <w:t>1)</w:t>
+        <w:t>O(1)</w:t>
       </w:r>
     </w:p>
     <w:p>
@@ -3848,8 +3642,6 @@
         </w:rPr>
         <w:br/>
       </w:r>
-      <w:proofErr w:type="spellStart"/>
-      <w:proofErr w:type="gramStart"/>
       <w:r>
         <w:rPr>
           <w:rFonts w:ascii="Helvetica" w:hAnsi="Helvetica" w:cs="Helvetica"/>
@@ -3875,8 +3667,6 @@
         </w:rPr>
         <w:t>h</w:t>
       </w:r>
-      <w:proofErr w:type="spellEnd"/>
-      <w:proofErr w:type="gramEnd"/>
       <w:r>
         <w:rPr>
           <w:rFonts w:ascii="Helvetica" w:hAnsi="Helvetica" w:cs="Helvetica"/>
@@ -3933,24 +3723,8 @@
           <w:szCs w:val="24"/>
           <w:shd w:val="clear" w:color="auto" w:fill="FFFFFF"/>
         </w:rPr>
-        <w:t>N= N1+N2+N3+……+</w:t>
-      </w:r>
-      <w:proofErr w:type="spellStart"/>
-      <w:proofErr w:type="gramStart"/>
-      <w:r>
-        <w:rPr>
-          <w:rFonts w:ascii="Helvetica" w:hAnsi="Helvetica" w:cs="Helvetica"/>
-          <w:b/>
-          <w:bCs/>
-          <w:color w:val="000000"/>
-          <w:sz w:val="24"/>
-          <w:szCs w:val="24"/>
-          <w:shd w:val="clear" w:color="auto" w:fill="FFFFFF"/>
-        </w:rPr>
-        <w:t>Nh</w:t>
-      </w:r>
-      <w:proofErr w:type="spellEnd"/>
-      <w:proofErr w:type="gramEnd"/>
+        <w:t>N= N1+N2+N3+……+Nh</w:t>
+      </w:r>
     </w:p>
     <w:p>
       <w:pPr>
@@ -3987,7 +3761,6 @@
           <w:shd w:val="clear" w:color="auto" w:fill="FFFFFF"/>
         </w:rPr>
       </w:pPr>
-      <w:proofErr w:type="gramStart"/>
       <w:r>
         <w:rPr>
           <w:rFonts w:ascii="Helvetica" w:hAnsi="Helvetica" w:cs="Helvetica"/>
@@ -3998,20 +3771,7 @@
           <w:szCs w:val="28"/>
           <w:shd w:val="clear" w:color="auto" w:fill="FFFFFF"/>
         </w:rPr>
-        <w:t>complexity</w:t>
-      </w:r>
-      <w:proofErr w:type="gramEnd"/>
-      <w:r>
-        <w:rPr>
-          <w:rFonts w:ascii="Helvetica" w:hAnsi="Helvetica" w:cs="Helvetica"/>
-          <w:b/>
-          <w:bCs/>
-          <w:color w:val="000000"/>
-          <w:sz w:val="28"/>
-          <w:szCs w:val="28"/>
-          <w:shd w:val="clear" w:color="auto" w:fill="FFFFFF"/>
-        </w:rPr>
-        <w:t xml:space="preserve"> = </w:t>
+        <w:t xml:space="preserve">complexity = </w:t>
       </w:r>
       <w:r>
         <w:rPr>
@@ -4023,7 +3783,33 @@
           <w:szCs w:val="24"/>
           <w:shd w:val="clear" w:color="auto" w:fill="FFFFFF"/>
         </w:rPr>
-        <w:t>N O(1) = O(N)</w:t>
+        <w:t xml:space="preserve">N </w:t>
+      </w:r>
+      <w:proofErr w:type="gramStart"/>
+      <w:r>
+        <w:rPr>
+          <w:rFonts w:ascii="Helvetica" w:hAnsi="Helvetica" w:cs="Helvetica"/>
+          <w:b/>
+          <w:bCs/>
+          <w:color w:val="000000"/>
+          <w:sz w:val="24"/>
+          <w:szCs w:val="24"/>
+          <w:shd w:val="clear" w:color="auto" w:fill="FFFFFF"/>
+        </w:rPr>
+        <w:t>O(</w:t>
+      </w:r>
+      <w:proofErr w:type="gramEnd"/>
+      <w:r>
+        <w:rPr>
+          <w:rFonts w:ascii="Helvetica" w:hAnsi="Helvetica" w:cs="Helvetica"/>
+          <w:b/>
+          <w:bCs/>
+          <w:color w:val="000000"/>
+          <w:sz w:val="24"/>
+          <w:szCs w:val="24"/>
+          <w:shd w:val="clear" w:color="auto" w:fill="FFFFFF"/>
+        </w:rPr>
+        <w:t>1) = O(N)</w:t>
       </w:r>
     </w:p>
     <w:p>
@@ -4074,7 +3860,6 @@
           <w:szCs w:val="21"/>
           <w:shd w:val="clear" w:color="auto" w:fill="FFFFFF"/>
         </w:rPr>
-        <w:lastRenderedPageBreak/>
         <w:t xml:space="preserve">Integer </w:t>
       </w:r>
       <w:proofErr w:type="spellStart"/>
@@ -4496,56 +4281,7 @@
                 <w:shd w:val="clear" w:color="auto" w:fill="FFFFFF"/>
               </w:rPr>
               <w:br/>
-            </w:r>
-            <w:r>
-              <w:rPr>
-                <w:rFonts w:ascii="Helvetica" w:hAnsi="Helvetica" w:cs="Helvetica"/>
-                <w:color w:val="000000"/>
-                <w:sz w:val="21"/>
-                <w:szCs w:val="21"/>
-                <w:shd w:val="clear" w:color="auto" w:fill="FFFFFF"/>
-              </w:rPr>
-              <w:t xml:space="preserve"> </w:t>
-            </w:r>
-            <w:r>
-              <w:rPr>
-                <w:rFonts w:ascii="Helvetica" w:hAnsi="Helvetica" w:cs="Helvetica"/>
-                <w:color w:val="000000"/>
-                <w:sz w:val="21"/>
-                <w:szCs w:val="21"/>
-                <w:shd w:val="clear" w:color="auto" w:fill="FFFFFF"/>
-              </w:rPr>
-              <w:t xml:space="preserve">   </w:t>
-            </w:r>
-            <w:r>
-              <w:rPr>
-                <w:rFonts w:ascii="Helvetica" w:hAnsi="Helvetica" w:cs="Helvetica"/>
-                <w:color w:val="000000"/>
-                <w:sz w:val="21"/>
-                <w:szCs w:val="21"/>
-                <w:shd w:val="clear" w:color="auto" w:fill="FFFFFF"/>
-              </w:rPr>
-              <w:t>O(</w:t>
-            </w:r>
-            <w:r>
-              <w:rPr>
-                <w:rFonts w:ascii="Helvetica" w:hAnsi="Helvetica" w:cs="Helvetica"/>
-                <w:color w:val="000000"/>
-                <w:sz w:val="21"/>
-                <w:szCs w:val="21"/>
-                <w:shd w:val="clear" w:color="auto" w:fill="FFFFFF"/>
-              </w:rPr>
-              <w:t>log N</w:t>
-            </w:r>
-            <w:r>
-              <w:rPr>
-                <w:rFonts w:ascii="Helvetica" w:hAnsi="Helvetica" w:cs="Helvetica"/>
-                <w:color w:val="000000"/>
-                <w:sz w:val="21"/>
-                <w:szCs w:val="21"/>
-                <w:shd w:val="clear" w:color="auto" w:fill="FFFFFF"/>
-              </w:rPr>
-              <w:t xml:space="preserve">) </w:t>
+              <w:t xml:space="preserve">    O(log N) </w:t>
             </w:r>
             <w:r>
               <w:rPr>
@@ -4555,27 +4291,7 @@
                 <w:szCs w:val="18"/>
                 <w:shd w:val="clear" w:color="auto" w:fill="FFFFFF"/>
               </w:rPr>
-              <w:t>(</w:t>
-            </w:r>
-            <w:r>
-              <w:rPr>
-                <w:rFonts w:ascii="Helvetica" w:hAnsi="Helvetica" w:cs="Helvetica"/>
-                <w:color w:val="000000"/>
-                <w:sz w:val="18"/>
-                <w:szCs w:val="18"/>
-                <w:shd w:val="clear" w:color="auto" w:fill="FFFFFF"/>
-              </w:rPr>
-              <w:t>best</w:t>
-            </w:r>
-            <w:r>
-              <w:rPr>
-                <w:rFonts w:ascii="Helvetica" w:hAnsi="Helvetica" w:cs="Helvetica"/>
-                <w:color w:val="000000"/>
-                <w:sz w:val="18"/>
-                <w:szCs w:val="18"/>
-                <w:shd w:val="clear" w:color="auto" w:fill="FFFFFF"/>
-              </w:rPr>
-              <w:t>-case)</w:t>
+              <w:t>(best-case)</w:t>
             </w:r>
             <w:r>
               <w:rPr>
@@ -4703,7 +4419,6 @@
           <w:shd w:val="clear" w:color="auto" w:fill="FFFFFF"/>
         </w:rPr>
       </w:pPr>
-      <w:proofErr w:type="gramStart"/>
       <w:r>
         <w:rPr>
           <w:rFonts w:ascii="Helvetica" w:hAnsi="Helvetica" w:cs="Helvetica"/>
@@ -4728,7 +4443,6 @@
         </w:rPr>
         <w:t>omplexity</w:t>
       </w:r>
-      <w:proofErr w:type="gramEnd"/>
       <w:r>
         <w:rPr>
           <w:rFonts w:ascii="Helvetica" w:hAnsi="Helvetica" w:cs="Helvetica"/>
@@ -4763,7 +4477,20 @@
           <w:szCs w:val="20"/>
           <w:shd w:val="clear" w:color="auto" w:fill="FFFFFF"/>
         </w:rPr>
-        <w:t>worst-case</w:t>
+        <w:t>worst-</w:t>
+      </w:r>
+      <w:proofErr w:type="gramStart"/>
+      <w:r>
+        <w:rPr>
+          <w:rFonts w:ascii="Helvetica" w:hAnsi="Helvetica" w:cs="Helvetica"/>
+          <w:b/>
+          <w:bCs/>
+          <w:color w:val="000000"/>
+          <w:sz w:val="20"/>
+          <w:szCs w:val="20"/>
+          <w:shd w:val="clear" w:color="auto" w:fill="FFFFFF"/>
+        </w:rPr>
+        <w:t>case</w:t>
       </w:r>
       <w:r>
         <w:rPr>
@@ -4787,7 +4514,20 @@
           <w:szCs w:val="20"/>
           <w:shd w:val="clear" w:color="auto" w:fill="FFFFFF"/>
         </w:rPr>
-        <w:t xml:space="preserve"> = </w:t>
+        <w:t xml:space="preserve"> =</w:t>
+      </w:r>
+      <w:proofErr w:type="gramEnd"/>
+      <w:r>
+        <w:rPr>
+          <w:rFonts w:ascii="Helvetica" w:hAnsi="Helvetica" w:cs="Helvetica"/>
+          <w:b/>
+          <w:bCs/>
+          <w:color w:val="000000"/>
+          <w:sz w:val="20"/>
+          <w:szCs w:val="20"/>
+          <w:shd w:val="clear" w:color="auto" w:fill="FFFFFF"/>
+        </w:rPr>
+        <w:t xml:space="preserve"> </w:t>
       </w:r>
       <w:r>
         <w:rPr>
@@ -4850,7 +4590,6 @@
           <w:shd w:val="clear" w:color="auto" w:fill="FFFFFF"/>
         </w:rPr>
       </w:pPr>
-      <w:proofErr w:type="gramStart"/>
       <w:r>
         <w:rPr>
           <w:rFonts w:ascii="Helvetica" w:hAnsi="Helvetica" w:cs="Helvetica"/>
@@ -4861,9 +4600,20 @@
           <w:szCs w:val="20"/>
           <w:shd w:val="clear" w:color="auto" w:fill="FFFFFF"/>
         </w:rPr>
-        <w:t>complexity</w:t>
-      </w:r>
-      <w:proofErr w:type="gramEnd"/>
+        <w:t xml:space="preserve">complexity </w:t>
+      </w:r>
+      <w:r>
+        <w:rPr>
+          <w:rFonts w:ascii="Helvetica" w:hAnsi="Helvetica" w:cs="Helvetica"/>
+          <w:b/>
+          <w:bCs/>
+          <w:color w:val="000000"/>
+          <w:sz w:val="24"/>
+          <w:szCs w:val="24"/>
+          <w:shd w:val="clear" w:color="auto" w:fill="FFFFFF"/>
+        </w:rPr>
+        <w:t>(</w:t>
+      </w:r>
       <w:r>
         <w:rPr>
           <w:rFonts w:ascii="Helvetica" w:hAnsi="Helvetica" w:cs="Helvetica"/>
@@ -4874,7 +4624,19 @@
           <w:szCs w:val="20"/>
           <w:shd w:val="clear" w:color="auto" w:fill="FFFFFF"/>
         </w:rPr>
-        <w:t xml:space="preserve"> </w:t>
+        <w:t>best</w:t>
+      </w:r>
+      <w:r>
+        <w:rPr>
+          <w:rFonts w:ascii="Helvetica" w:hAnsi="Helvetica" w:cs="Helvetica"/>
+          <w:b/>
+          <w:bCs/>
+          <w:color w:val="000000"/>
+          <w:sz w:val="20"/>
+          <w:szCs w:val="20"/>
+          <w:shd w:val="clear" w:color="auto" w:fill="FFFFFF"/>
+        </w:rPr>
+        <w:t>-case</w:t>
       </w:r>
       <w:r>
         <w:rPr>
@@ -4886,7 +4648,7 @@
           <w:szCs w:val="24"/>
           <w:shd w:val="clear" w:color="auto" w:fill="FFFFFF"/>
         </w:rPr>
-        <w:t>(</w:t>
+        <w:t xml:space="preserve">) </w:t>
       </w:r>
       <w:r>
         <w:rPr>
@@ -4898,44 +4660,9 @@
           <w:szCs w:val="20"/>
           <w:shd w:val="clear" w:color="auto" w:fill="FFFFFF"/>
         </w:rPr>
-        <w:t>best</w:t>
-      </w:r>
-      <w:r>
-        <w:rPr>
-          <w:rFonts w:ascii="Helvetica" w:hAnsi="Helvetica" w:cs="Helvetica"/>
-          <w:b/>
-          <w:bCs/>
-          <w:color w:val="000000"/>
-          <w:sz w:val="20"/>
-          <w:szCs w:val="20"/>
-          <w:shd w:val="clear" w:color="auto" w:fill="FFFFFF"/>
-        </w:rPr>
-        <w:t>-case</w:t>
-      </w:r>
-      <w:r>
-        <w:rPr>
-          <w:rFonts w:ascii="Helvetica" w:hAnsi="Helvetica" w:cs="Helvetica"/>
-          <w:b/>
-          <w:bCs/>
-          <w:color w:val="000000"/>
-          <w:sz w:val="24"/>
-          <w:szCs w:val="24"/>
-          <w:shd w:val="clear" w:color="auto" w:fill="FFFFFF"/>
-        </w:rPr>
-        <w:t xml:space="preserve">) </w:t>
-      </w:r>
-      <w:r>
-        <w:rPr>
-          <w:rFonts w:ascii="Helvetica" w:hAnsi="Helvetica" w:cs="Helvetica"/>
-          <w:b/>
-          <w:bCs/>
-          <w:color w:val="000000"/>
-          <w:sz w:val="20"/>
-          <w:szCs w:val="20"/>
-          <w:shd w:val="clear" w:color="auto" w:fill="FFFFFF"/>
-        </w:rPr>
         <w:t xml:space="preserve">= </w:t>
       </w:r>
+      <w:proofErr w:type="gramStart"/>
       <w:r>
         <w:rPr>
           <w:rFonts w:ascii="Helvetica" w:hAnsi="Helvetica" w:cs="Helvetica"/>
@@ -4944,8 +4671,9 @@
           <w:szCs w:val="21"/>
           <w:shd w:val="clear" w:color="auto" w:fill="FFFFFF"/>
         </w:rPr>
-        <w:t xml:space="preserve">O(1)+ </w:t>
-      </w:r>
+        <w:t>O(</w:t>
+      </w:r>
+      <w:proofErr w:type="gramEnd"/>
       <w:r>
         <w:rPr>
           <w:rFonts w:ascii="Helvetica" w:hAnsi="Helvetica" w:cs="Helvetica"/>
@@ -4954,7 +4682,7 @@
           <w:szCs w:val="21"/>
           <w:shd w:val="clear" w:color="auto" w:fill="FFFFFF"/>
         </w:rPr>
-        <w:t>O(</w:t>
+        <w:t>1)+ O(</w:t>
       </w:r>
       <w:r>
         <w:rPr>
@@ -4974,27 +4702,7 @@
           <w:szCs w:val="21"/>
           <w:shd w:val="clear" w:color="auto" w:fill="FFFFFF"/>
         </w:rPr>
-        <w:t>)</w:t>
-      </w:r>
-      <w:r>
-        <w:rPr>
-          <w:rFonts w:ascii="Helvetica" w:hAnsi="Helvetica" w:cs="Helvetica"/>
-          <w:color w:val="000000"/>
-          <w:sz w:val="21"/>
-          <w:szCs w:val="21"/>
-          <w:shd w:val="clear" w:color="auto" w:fill="FFFFFF"/>
-        </w:rPr>
-        <w:t xml:space="preserve">= </w:t>
-      </w:r>
-      <w:r>
-        <w:rPr>
-          <w:rFonts w:ascii="Helvetica" w:hAnsi="Helvetica" w:cs="Helvetica"/>
-          <w:color w:val="000000"/>
-          <w:sz w:val="21"/>
-          <w:szCs w:val="21"/>
-          <w:shd w:val="clear" w:color="auto" w:fill="FFFFFF"/>
-        </w:rPr>
-        <w:t>O(</w:t>
+        <w:t>)= O(</w:t>
       </w:r>
       <w:r>
         <w:rPr>
@@ -5495,27 +5203,15 @@
               </w:rPr>
               <w:t xml:space="preserve">    </w:t>
             </w:r>
-            <w:proofErr w:type="spellStart"/>
-            <w:r>
-              <w:rPr>
-                <w:rFonts w:ascii="Helvetica" w:hAnsi="Helvetica" w:cs="Helvetica"/>
-                <w:color w:val="000000"/>
-                <w:sz w:val="21"/>
-                <w:szCs w:val="21"/>
-                <w:shd w:val="clear" w:color="auto" w:fill="FFFFFF"/>
-              </w:rPr>
-              <w:t>int</w:t>
-            </w:r>
-            <w:proofErr w:type="spellEnd"/>
-            <w:r>
-              <w:rPr>
-                <w:rFonts w:ascii="Helvetica" w:hAnsi="Helvetica" w:cs="Helvetica"/>
-                <w:color w:val="000000"/>
-                <w:sz w:val="21"/>
-                <w:szCs w:val="21"/>
-                <w:shd w:val="clear" w:color="auto" w:fill="FFFFFF"/>
-              </w:rPr>
-              <w:t xml:space="preserve"> </w:t>
+            <w:r>
+              <w:rPr>
+                <w:rFonts w:ascii="Helvetica" w:hAnsi="Helvetica" w:cs="Helvetica"/>
+                <w:color w:val="000000"/>
+                <w:sz w:val="21"/>
+                <w:szCs w:val="21"/>
+                <w:shd w:val="clear" w:color="auto" w:fill="FFFFFF"/>
+              </w:rPr>
+              <w:t xml:space="preserve">int </w:t>
             </w:r>
             <w:proofErr w:type="spellStart"/>
             <w:r>
@@ -5649,27 +5345,15 @@
               </w:rPr>
               <w:t xml:space="preserve">    </w:t>
             </w:r>
-            <w:proofErr w:type="spellStart"/>
-            <w:r>
-              <w:rPr>
-                <w:rFonts w:ascii="Helvetica" w:hAnsi="Helvetica" w:cs="Helvetica"/>
-                <w:color w:val="000000"/>
-                <w:sz w:val="21"/>
-                <w:szCs w:val="21"/>
-                <w:shd w:val="clear" w:color="auto" w:fill="FFFFFF"/>
-              </w:rPr>
-              <w:t>int</w:t>
-            </w:r>
-            <w:proofErr w:type="spellEnd"/>
-            <w:r>
-              <w:rPr>
-                <w:rFonts w:ascii="Helvetica" w:hAnsi="Helvetica" w:cs="Helvetica"/>
-                <w:color w:val="000000"/>
-                <w:sz w:val="21"/>
-                <w:szCs w:val="21"/>
-                <w:shd w:val="clear" w:color="auto" w:fill="FFFFFF"/>
-              </w:rPr>
-              <w:t xml:space="preserve"> </w:t>
+            <w:r>
+              <w:rPr>
+                <w:rFonts w:ascii="Helvetica" w:hAnsi="Helvetica" w:cs="Helvetica"/>
+                <w:color w:val="000000"/>
+                <w:sz w:val="21"/>
+                <w:szCs w:val="21"/>
+                <w:shd w:val="clear" w:color="auto" w:fill="FFFFFF"/>
+              </w:rPr>
+              <w:t xml:space="preserve">int </w:t>
             </w:r>
             <w:proofErr w:type="spellStart"/>
             <w:r>
@@ -8115,32 +7799,20 @@
           <w:szCs w:val="24"/>
           <w:shd w:val="clear" w:color="auto" w:fill="FFFFFF"/>
         </w:rPr>
-        <w:t>.</w:t>
-      </w:r>
-      <w:r>
-        <w:rPr>
-          <w:rFonts w:ascii="Helvetica" w:hAnsi="Helvetica" w:cs="Helvetica"/>
+        <w:t xml:space="preserve">. </w:t>
+      </w:r>
+      <w:r>
+        <w:rPr>
+          <w:rFonts w:ascii="Helvetica" w:hAnsi="Helvetica" w:cs="Helvetica"/>
+          <w:b/>
+          <w:bCs/>
           <w:color w:val="000000"/>
           <w:sz w:val="24"/>
           <w:szCs w:val="24"/>
           <w:shd w:val="clear" w:color="auto" w:fill="FFFFFF"/>
         </w:rPr>
-        <w:t xml:space="preserve"> </w:t>
-      </w:r>
-      <w:proofErr w:type="gramStart"/>
-      <w:r>
-        <w:rPr>
-          <w:rFonts w:ascii="Helvetica" w:hAnsi="Helvetica" w:cs="Helvetica"/>
-          <w:b/>
-          <w:bCs/>
-          <w:color w:val="000000"/>
-          <w:sz w:val="24"/>
-          <w:szCs w:val="24"/>
-          <w:shd w:val="clear" w:color="auto" w:fill="FFFFFF"/>
-        </w:rPr>
         <w:t>h</w:t>
       </w:r>
-      <w:proofErr w:type="gramEnd"/>
       <w:r>
         <w:rPr>
           <w:rFonts w:ascii="Helvetica" w:hAnsi="Helvetica" w:cs="Helvetica"/>
@@ -8246,10 +7918,8 @@
           <w:szCs w:val="24"/>
           <w:shd w:val="clear" w:color="auto" w:fill="FFFFFF"/>
         </w:rPr>
-        <w:lastRenderedPageBreak/>
-        <w:t>The worst-case if each node has only one child</w:t>
-      </w:r>
-      <w:proofErr w:type="gramStart"/>
+        <w:t>The worst-case if each node has only one child:</w:t>
+      </w:r>
       <w:r>
         <w:rPr>
           <w:rFonts w:ascii="Helvetica" w:hAnsi="Helvetica" w:cs="Helvetica"/>
@@ -8258,18 +7928,19 @@
           <w:szCs w:val="24"/>
           <w:shd w:val="clear" w:color="auto" w:fill="FFFFFF"/>
         </w:rPr>
-        <w:t>:</w:t>
-      </w:r>
-      <w:proofErr w:type="gramEnd"/>
-      <w:r>
-        <w:rPr>
-          <w:rFonts w:ascii="Helvetica" w:hAnsi="Helvetica" w:cs="Helvetica"/>
+        <w:br/>
+      </w:r>
+      <w:r>
+        <w:rPr>
+          <w:rFonts w:ascii="Helvetica" w:hAnsi="Helvetica" w:cs="Helvetica"/>
+          <w:b/>
+          <w:bCs/>
           <w:color w:val="000000"/>
           <w:sz w:val="24"/>
           <w:szCs w:val="24"/>
           <w:shd w:val="clear" w:color="auto" w:fill="FFFFFF"/>
         </w:rPr>
-        <w:br/>
+        <w:t>complexity</w:t>
       </w:r>
       <w:r>
         <w:rPr>
@@ -8281,7 +7952,19 @@
           <w:szCs w:val="24"/>
           <w:shd w:val="clear" w:color="auto" w:fill="FFFFFF"/>
         </w:rPr>
-        <w:t>complexity</w:t>
+        <w:t xml:space="preserve"> (</w:t>
+      </w:r>
+      <w:r>
+        <w:rPr>
+          <w:rFonts w:ascii="Helvetica" w:hAnsi="Helvetica" w:cs="Helvetica"/>
+          <w:b/>
+          <w:bCs/>
+          <w:color w:val="000000"/>
+          <w:sz w:val="20"/>
+          <w:szCs w:val="20"/>
+          <w:shd w:val="clear" w:color="auto" w:fill="FFFFFF"/>
+        </w:rPr>
+        <w:t>worst-case</w:t>
       </w:r>
       <w:r>
         <w:rPr>
@@ -8293,19 +7976,7 @@
           <w:szCs w:val="24"/>
           <w:shd w:val="clear" w:color="auto" w:fill="FFFFFF"/>
         </w:rPr>
-        <w:t xml:space="preserve"> (</w:t>
-      </w:r>
-      <w:r>
-        <w:rPr>
-          <w:rFonts w:ascii="Helvetica" w:hAnsi="Helvetica" w:cs="Helvetica"/>
-          <w:b/>
-          <w:bCs/>
-          <w:color w:val="000000"/>
-          <w:sz w:val="20"/>
-          <w:szCs w:val="20"/>
-          <w:shd w:val="clear" w:color="auto" w:fill="FFFFFF"/>
-        </w:rPr>
-        <w:t>worst-case</w:t>
+        <w:t>)</w:t>
       </w:r>
       <w:r>
         <w:rPr>
@@ -8317,7 +7988,7 @@
           <w:szCs w:val="24"/>
           <w:shd w:val="clear" w:color="auto" w:fill="FFFFFF"/>
         </w:rPr>
-        <w:t>)</w:t>
+        <w:t xml:space="preserve"> </w:t>
       </w:r>
       <w:r>
         <w:rPr>
@@ -8329,8 +8000,9 @@
           <w:szCs w:val="24"/>
           <w:shd w:val="clear" w:color="auto" w:fill="FFFFFF"/>
         </w:rPr>
-        <w:t xml:space="preserve"> </w:t>
-      </w:r>
+        <w:t>= O(h+</w:t>
+      </w:r>
+      <w:proofErr w:type="gramStart"/>
       <w:r>
         <w:rPr>
           <w:rFonts w:ascii="Helvetica" w:hAnsi="Helvetica" w:cs="Helvetica"/>
@@ -8341,7 +8013,7 @@
           <w:szCs w:val="24"/>
           <w:shd w:val="clear" w:color="auto" w:fill="FFFFFF"/>
         </w:rPr>
-        <w:t>= O(h+1)</w:t>
+        <w:t>1)</w:t>
       </w:r>
       <w:r>
         <w:rPr>
@@ -8353,7 +8025,20 @@
           <w:szCs w:val="24"/>
           <w:shd w:val="clear" w:color="auto" w:fill="FFFFFF"/>
         </w:rPr>
-        <w:t>= O(N).</w:t>
+        <w:t>=</w:t>
+      </w:r>
+      <w:proofErr w:type="gramEnd"/>
+      <w:r>
+        <w:rPr>
+          <w:rFonts w:ascii="Helvetica" w:hAnsi="Helvetica" w:cs="Helvetica"/>
+          <w:b/>
+          <w:bCs/>
+          <w:color w:val="000000"/>
+          <w:sz w:val="24"/>
+          <w:szCs w:val="24"/>
+          <w:shd w:val="clear" w:color="auto" w:fill="FFFFFF"/>
+        </w:rPr>
+        <w:t xml:space="preserve"> O(N).</w:t>
       </w:r>
     </w:p>
     <w:p>
@@ -8372,7 +8057,7 @@
           <w:szCs w:val="24"/>
           <w:shd w:val="clear" w:color="auto" w:fill="FFFFFF"/>
         </w:rPr>
-        <w:t xml:space="preserve">The </w:t>
+        <w:t>The best-case if each node has two child:</w:t>
       </w:r>
       <w:r>
         <w:rPr>
@@ -8382,59 +8067,80 @@
           <w:szCs w:val="24"/>
           <w:shd w:val="clear" w:color="auto" w:fill="FFFFFF"/>
         </w:rPr>
-        <w:t>best</w:t>
-      </w:r>
-      <w:r>
-        <w:rPr>
-          <w:rFonts w:ascii="Helvetica" w:hAnsi="Helvetica" w:cs="Helvetica"/>
+        <w:br/>
+      </w:r>
+      <w:r>
+        <w:rPr>
+          <w:rFonts w:ascii="Helvetica" w:hAnsi="Helvetica" w:cs="Helvetica"/>
+          <w:b/>
+          <w:bCs/>
           <w:color w:val="000000"/>
           <w:sz w:val="24"/>
           <w:szCs w:val="24"/>
           <w:shd w:val="clear" w:color="auto" w:fill="FFFFFF"/>
         </w:rPr>
-        <w:t xml:space="preserve">-case if each node has </w:t>
-      </w:r>
-      <w:r>
-        <w:rPr>
-          <w:rFonts w:ascii="Helvetica" w:hAnsi="Helvetica" w:cs="Helvetica"/>
+        <w:t>complexity (</w:t>
+      </w:r>
+      <w:r>
+        <w:rPr>
+          <w:rFonts w:ascii="Helvetica" w:hAnsi="Helvetica" w:cs="Helvetica"/>
+          <w:b/>
+          <w:bCs/>
+          <w:color w:val="000000"/>
+          <w:sz w:val="20"/>
+          <w:szCs w:val="20"/>
+          <w:shd w:val="clear" w:color="auto" w:fill="FFFFFF"/>
+        </w:rPr>
+        <w:t>best-case</w:t>
+      </w:r>
+      <w:r>
+        <w:rPr>
+          <w:rFonts w:ascii="Helvetica" w:hAnsi="Helvetica" w:cs="Helvetica"/>
+          <w:b/>
+          <w:bCs/>
           <w:color w:val="000000"/>
           <w:sz w:val="24"/>
           <w:szCs w:val="24"/>
           <w:shd w:val="clear" w:color="auto" w:fill="FFFFFF"/>
         </w:rPr>
-        <w:t>two</w:t>
-      </w:r>
-      <w:r>
-        <w:rPr>
-          <w:rFonts w:ascii="Helvetica" w:hAnsi="Helvetica" w:cs="Helvetica"/>
+        <w:t>) = O(h+1) = O(h).</w:t>
+      </w:r>
+      <w:r>
+        <w:rPr>
+          <w:rFonts w:ascii="Helvetica" w:hAnsi="Helvetica" w:cs="Helvetica"/>
+          <w:b/>
+          <w:bCs/>
           <w:color w:val="000000"/>
           <w:sz w:val="24"/>
           <w:szCs w:val="24"/>
           <w:shd w:val="clear" w:color="auto" w:fill="FFFFFF"/>
         </w:rPr>
-        <w:t xml:space="preserve"> child</w:t>
-      </w:r>
-      <w:proofErr w:type="gramStart"/>
-      <w:r>
-        <w:rPr>
-          <w:rFonts w:ascii="Helvetica" w:hAnsi="Helvetica" w:cs="Helvetica"/>
+        <w:br/>
+        <w:t>but</w:t>
+      </w:r>
+      <w:r>
+        <w:rPr>
+          <w:rFonts w:ascii="Helvetica" w:hAnsi="Helvetica" w:cs="Helvetica"/>
+          <w:b/>
+          <w:bCs/>
           <w:color w:val="000000"/>
           <w:sz w:val="24"/>
           <w:szCs w:val="24"/>
           <w:shd w:val="clear" w:color="auto" w:fill="FFFFFF"/>
         </w:rPr>
-        <w:t>:</w:t>
-      </w:r>
-      <w:proofErr w:type="gramEnd"/>
-      <w:r>
-        <w:rPr>
-          <w:rFonts w:ascii="Helvetica" w:hAnsi="Helvetica" w:cs="Helvetica"/>
+        <w:t xml:space="preserve"> in this case</w:t>
+      </w:r>
+      <w:r>
+        <w:rPr>
+          <w:rFonts w:ascii="Helvetica" w:hAnsi="Helvetica" w:cs="Helvetica"/>
+          <w:b/>
+          <w:bCs/>
           <w:color w:val="000000"/>
           <w:sz w:val="24"/>
           <w:szCs w:val="24"/>
           <w:shd w:val="clear" w:color="auto" w:fill="FFFFFF"/>
         </w:rPr>
-        <w:br/>
+        <w:t>: h = O(log N) =&gt;</w:t>
       </w:r>
       <w:r>
         <w:rPr>
@@ -8446,6 +8152,7 @@
           <w:szCs w:val="24"/>
           <w:shd w:val="clear" w:color="auto" w:fill="FFFFFF"/>
         </w:rPr>
+        <w:br/>
         <w:t>complexity (</w:t>
       </w:r>
       <w:r>
@@ -8458,19 +8165,7 @@
           <w:szCs w:val="20"/>
           <w:shd w:val="clear" w:color="auto" w:fill="FFFFFF"/>
         </w:rPr>
-        <w:t>best</w:t>
-      </w:r>
-      <w:r>
-        <w:rPr>
-          <w:rFonts w:ascii="Helvetica" w:hAnsi="Helvetica" w:cs="Helvetica"/>
-          <w:b/>
-          <w:bCs/>
-          <w:color w:val="000000"/>
-          <w:sz w:val="20"/>
-          <w:szCs w:val="20"/>
-          <w:shd w:val="clear" w:color="auto" w:fill="FFFFFF"/>
-        </w:rPr>
-        <w:t>-case</w:t>
+        <w:t>best-case</w:t>
       </w:r>
       <w:r>
         <w:rPr>
@@ -8482,155 +8177,8 @@
           <w:szCs w:val="24"/>
           <w:shd w:val="clear" w:color="auto" w:fill="FFFFFF"/>
         </w:rPr>
-        <w:t>)</w:t>
-      </w:r>
-      <w:r>
-        <w:rPr>
-          <w:rFonts w:ascii="Helvetica" w:hAnsi="Helvetica" w:cs="Helvetica"/>
-          <w:b/>
-          <w:bCs/>
-          <w:color w:val="000000"/>
-          <w:sz w:val="24"/>
-          <w:szCs w:val="24"/>
-          <w:shd w:val="clear" w:color="auto" w:fill="FFFFFF"/>
-        </w:rPr>
-        <w:t xml:space="preserve"> = O(h+1</w:t>
-      </w:r>
-      <w:r>
-        <w:rPr>
-          <w:rFonts w:ascii="Helvetica" w:hAnsi="Helvetica" w:cs="Helvetica"/>
-          <w:b/>
-          <w:bCs/>
-          <w:color w:val="000000"/>
-          <w:sz w:val="24"/>
-          <w:szCs w:val="24"/>
-          <w:shd w:val="clear" w:color="auto" w:fill="FFFFFF"/>
-        </w:rPr>
-        <w:t>)</w:t>
-      </w:r>
-      <w:r>
-        <w:rPr>
-          <w:rFonts w:ascii="Helvetica" w:hAnsi="Helvetica" w:cs="Helvetica"/>
-          <w:b/>
-          <w:bCs/>
-          <w:color w:val="000000"/>
-          <w:sz w:val="24"/>
-          <w:szCs w:val="24"/>
-          <w:shd w:val="clear" w:color="auto" w:fill="FFFFFF"/>
-        </w:rPr>
-        <w:t xml:space="preserve"> = O(h).</w:t>
-      </w:r>
-      <w:r>
-        <w:rPr>
-          <w:rFonts w:ascii="Helvetica" w:hAnsi="Helvetica" w:cs="Helvetica"/>
-          <w:b/>
-          <w:bCs/>
-          <w:color w:val="000000"/>
-          <w:sz w:val="24"/>
-          <w:szCs w:val="24"/>
-          <w:shd w:val="clear" w:color="auto" w:fill="FFFFFF"/>
-        </w:rPr>
-        <w:br/>
-        <w:t>but</w:t>
-      </w:r>
-      <w:r>
-        <w:rPr>
-          <w:rFonts w:ascii="Helvetica" w:hAnsi="Helvetica" w:cs="Helvetica"/>
-          <w:b/>
-          <w:bCs/>
-          <w:color w:val="000000"/>
-          <w:sz w:val="24"/>
-          <w:szCs w:val="24"/>
-          <w:shd w:val="clear" w:color="auto" w:fill="FFFFFF"/>
-        </w:rPr>
-        <w:t xml:space="preserve"> in this case</w:t>
-      </w:r>
-      <w:r>
-        <w:rPr>
-          <w:rFonts w:ascii="Helvetica" w:hAnsi="Helvetica" w:cs="Helvetica"/>
-          <w:b/>
-          <w:bCs/>
-          <w:color w:val="000000"/>
-          <w:sz w:val="24"/>
-          <w:szCs w:val="24"/>
-          <w:shd w:val="clear" w:color="auto" w:fill="FFFFFF"/>
-        </w:rPr>
-        <w:t>: h = O(log N) =&gt;</w:t>
-      </w:r>
-      <w:r>
-        <w:rPr>
-          <w:rFonts w:ascii="Helvetica" w:hAnsi="Helvetica" w:cs="Helvetica"/>
-          <w:b/>
-          <w:bCs/>
-          <w:color w:val="000000"/>
-          <w:sz w:val="24"/>
-          <w:szCs w:val="24"/>
-          <w:shd w:val="clear" w:color="auto" w:fill="FFFFFF"/>
-        </w:rPr>
-        <w:br/>
-      </w:r>
-      <w:r>
-        <w:rPr>
-          <w:rFonts w:ascii="Helvetica" w:hAnsi="Helvetica" w:cs="Helvetica"/>
-          <w:b/>
-          <w:bCs/>
-          <w:color w:val="000000"/>
-          <w:sz w:val="24"/>
-          <w:szCs w:val="24"/>
-          <w:shd w:val="clear" w:color="auto" w:fill="FFFFFF"/>
-        </w:rPr>
-        <w:t>complexity (</w:t>
-      </w:r>
-      <w:r>
-        <w:rPr>
-          <w:rFonts w:ascii="Helvetica" w:hAnsi="Helvetica" w:cs="Helvetica"/>
-          <w:b/>
-          <w:bCs/>
-          <w:color w:val="000000"/>
-          <w:sz w:val="20"/>
-          <w:szCs w:val="20"/>
-          <w:shd w:val="clear" w:color="auto" w:fill="FFFFFF"/>
-        </w:rPr>
-        <w:t>best-case</w:t>
-      </w:r>
-      <w:r>
-        <w:rPr>
-          <w:rFonts w:ascii="Helvetica" w:hAnsi="Helvetica" w:cs="Helvetica"/>
-          <w:b/>
-          <w:bCs/>
-          <w:color w:val="000000"/>
-          <w:sz w:val="24"/>
-          <w:szCs w:val="24"/>
-          <w:shd w:val="clear" w:color="auto" w:fill="FFFFFF"/>
-        </w:rPr>
-        <w:t>) =</w:t>
-      </w:r>
-      <w:r>
-        <w:rPr>
-          <w:rFonts w:ascii="Helvetica" w:hAnsi="Helvetica" w:cs="Helvetica"/>
-          <w:b/>
-          <w:bCs/>
-          <w:color w:val="000000"/>
-          <w:sz w:val="24"/>
-          <w:szCs w:val="24"/>
-          <w:shd w:val="clear" w:color="auto" w:fill="FFFFFF"/>
-        </w:rPr>
-        <w:t xml:space="preserve"> </w:t>
-      </w:r>
-      <w:r>
-        <w:rPr>
-          <w:rFonts w:ascii="Helvetica" w:hAnsi="Helvetica" w:cs="Helvetica"/>
-          <w:b/>
-          <w:bCs/>
-          <w:color w:val="000000"/>
-          <w:sz w:val="24"/>
-          <w:szCs w:val="24"/>
-          <w:shd w:val="clear" w:color="auto" w:fill="FFFFFF"/>
-        </w:rPr>
-        <w:t>O(log N)</w:t>
-      </w:r>
-      <w:bookmarkStart w:id="0" w:name="_GoBack"/>
-      <w:bookmarkEnd w:id="0"/>
+        <w:t>) = O(log N)</w:t>
+      </w:r>
     </w:p>
     <w:sectPr>
       <w:pgSz w:w="12240" w:h="15840"/>
@@ -8643,7 +8191,7 @@
 </file>
 
 <file path=word/numbering.xml><?xml version="1.0" encoding="utf-8"?>
-<w:numbering xmlns:wpc="http://schemas.microsoft.com/office/word/2010/wordprocessingCanvas" xmlns:cx="http://schemas.microsoft.com/office/drawing/2014/chartex" xmlns:cx1="http://schemas.microsoft.com/office/drawing/2015/9/8/chartex" xmlns:mc="http://schemas.openxmlformats.org/markup-compatibility/2006" xmlns:o="urn:schemas-microsoft-com:office:office" xmlns:r="http://schemas.openxmlformats.org/officeDocument/2006/relationships" xmlns:m="http://schemas.openxmlformats.org/officeDocument/2006/math" xmlns:v="urn:schemas-microsoft-com:vml" xmlns:wp14="http://schemas.microsoft.com/office/word/2010/wordprocessingDrawing" xmlns:wp="http://schemas.openxmlformats.org/drawingml/2006/wordprocessingDrawing" xmlns:w10="urn:schemas-microsoft-com:office:word" xmlns:w="http://schemas.openxmlformats.org/wordprocessingml/2006/main" xmlns:w14="http://schemas.microsoft.com/office/word/2010/wordml" xmlns:w15="http://schemas.microsoft.com/office/word/2012/wordml" xmlns:w16se="http://schemas.microsoft.com/office/word/2015/wordml/symex" xmlns:wpg="http://schemas.microsoft.com/office/word/2010/wordprocessingGroup" xmlns:wpi="http://schemas.microsoft.com/office/word/2010/wordprocessingInk" xmlns:wne="http://schemas.microsoft.com/office/word/2006/wordml" xmlns:wps="http://schemas.microsoft.com/office/word/2010/wordprocessingShape" mc:Ignorable="w14 w15 w16se wp14">
+<w:numbering xmlns:wpc="http://schemas.microsoft.com/office/word/2010/wordprocessingCanvas" xmlns:cx="http://schemas.microsoft.com/office/drawing/2014/chartex" xmlns:cx1="http://schemas.microsoft.com/office/drawing/2015/9/8/chartex" xmlns:cx2="http://schemas.microsoft.com/office/drawing/2015/10/21/chartex" xmlns:cx3="http://schemas.microsoft.com/office/drawing/2016/5/9/chartex" xmlns:cx4="http://schemas.microsoft.com/office/drawing/2016/5/10/chartex" xmlns:cx5="http://schemas.microsoft.com/office/drawing/2016/5/11/chartex" xmlns:cx6="http://schemas.microsoft.com/office/drawing/2016/5/12/chartex" xmlns:cx7="http://schemas.microsoft.com/office/drawing/2016/5/13/chartex" xmlns:cx8="http://schemas.microsoft.com/office/drawing/2016/5/14/chartex" xmlns:mc="http://schemas.openxmlformats.org/markup-compatibility/2006" xmlns:aink="http://schemas.microsoft.com/office/drawing/2016/ink" xmlns:am3d="http://schemas.microsoft.com/office/drawing/2017/model3d" xmlns:o="urn:schemas-microsoft-com:office:office" xmlns:r="http://schemas.openxmlformats.org/officeDocument/2006/relationships" xmlns:m="http://schemas.openxmlformats.org/officeDocument/2006/math" xmlns:v="urn:schemas-microsoft-com:vml" xmlns:wp14="http://schemas.microsoft.com/office/word/2010/wordprocessingDrawing" xmlns:wp="http://schemas.openxmlformats.org/drawingml/2006/wordprocessingDrawing" xmlns:w10="urn:schemas-microsoft-com:office:word" xmlns:w="http://schemas.openxmlformats.org/wordprocessingml/2006/main" xmlns:w14="http://schemas.microsoft.com/office/word/2010/wordml" xmlns:w15="http://schemas.microsoft.com/office/word/2012/wordml" xmlns:w16cid="http://schemas.microsoft.com/office/word/2016/wordml/cid" xmlns:w16se="http://schemas.microsoft.com/office/word/2015/wordml/symex" xmlns:wpg="http://schemas.microsoft.com/office/word/2010/wordprocessingGroup" xmlns:wpi="http://schemas.microsoft.com/office/word/2010/wordprocessingInk" xmlns:wne="http://schemas.microsoft.com/office/word/2006/wordml" xmlns:wps="http://schemas.microsoft.com/office/word/2010/wordprocessingShape" mc:Ignorable="w14 w15 w16se w16cid wp14">
   <w:abstractNum w:abstractNumId="0" w15:restartNumberingAfterBreak="0">
     <w:nsid w:val="407F00D3"/>
     <w:multiLevelType w:val="hybridMultilevel"/>
@@ -8764,7 +8312,7 @@
 </file>
 
 <file path=word/styles.xml><?xml version="1.0" encoding="utf-8"?>
-<w:styles xmlns:mc="http://schemas.openxmlformats.org/markup-compatibility/2006" xmlns:r="http://schemas.openxmlformats.org/officeDocument/2006/relationships" xmlns:w="http://schemas.openxmlformats.org/wordprocessingml/2006/main" xmlns:w14="http://schemas.microsoft.com/office/word/2010/wordml" xmlns:w15="http://schemas.microsoft.com/office/word/2012/wordml" xmlns:w16se="http://schemas.microsoft.com/office/word/2015/wordml/symex" mc:Ignorable="w14 w15 w16se">
+<w:styles xmlns:mc="http://schemas.openxmlformats.org/markup-compatibility/2006" xmlns:r="http://schemas.openxmlformats.org/officeDocument/2006/relationships" xmlns:w="http://schemas.openxmlformats.org/wordprocessingml/2006/main" xmlns:w14="http://schemas.microsoft.com/office/word/2010/wordml" xmlns:w15="http://schemas.microsoft.com/office/word/2012/wordml" xmlns:w16cid="http://schemas.microsoft.com/office/word/2016/wordml/cid" xmlns:w16se="http://schemas.microsoft.com/office/word/2015/wordml/symex" mc:Ignorable="w14 w15 w16se w16cid">
   <w:docDefaults>
     <w:rPrDefault>
       <w:rPr>
@@ -8780,7 +8328,7 @@
       </w:pPr>
     </w:pPrDefault>
   </w:docDefaults>
-  <w:latentStyles w:defLockedState="0" w:defUIPriority="99" w:defSemiHidden="0" w:defUnhideWhenUsed="0" w:defQFormat="0" w:count="371">
+  <w:latentStyles w:defLockedState="0" w:defUIPriority="99" w:defSemiHidden="0" w:defUnhideWhenUsed="0" w:defQFormat="0" w:count="375">
     <w:lsdException w:name="Normal" w:uiPriority="0" w:qFormat="1"/>
     <w:lsdException w:name="heading 1" w:uiPriority="9" w:qFormat="1"/>
     <w:lsdException w:name="heading 2" w:semiHidden="1" w:uiPriority="9" w:unhideWhenUsed="1" w:qFormat="1"/>
@@ -8886,7 +8434,6 @@
     <w:lsdException w:name="HTML Sample" w:semiHidden="1" w:unhideWhenUsed="1"/>
     <w:lsdException w:name="HTML Typewriter" w:semiHidden="1" w:unhideWhenUsed="1"/>
     <w:lsdException w:name="HTML Variable" w:semiHidden="1" w:unhideWhenUsed="1"/>
-    <w:lsdException w:name="Normal Table" w:semiHidden="1" w:unhideWhenUsed="1"/>
     <w:lsdException w:name="annotation subject" w:semiHidden="1" w:unhideWhenUsed="1"/>
     <w:lsdException w:name="No List" w:semiHidden="1" w:unhideWhenUsed="1"/>
     <w:lsdException w:name="Outline List 1" w:semiHidden="1" w:unhideWhenUsed="1"/>
@@ -8930,10 +8477,8 @@
     <w:lsdException w:name="Table Elegant" w:semiHidden="1" w:unhideWhenUsed="1"/>
     <w:lsdException w:name="Table Professional" w:semiHidden="1" w:unhideWhenUsed="1"/>
     <w:lsdException w:name="Table Subtle 1" w:semiHidden="1" w:unhideWhenUsed="1"/>
-    <w:lsdException w:name="Table Subtle 2" w:semiHidden="1" w:unhideWhenUsed="1"/>
     <w:lsdException w:name="Table Web 1" w:semiHidden="1" w:unhideWhenUsed="1"/>
     <w:lsdException w:name="Table Web 2" w:semiHidden="1" w:unhideWhenUsed="1"/>
-    <w:lsdException w:name="Table Web 3" w:semiHidden="1" w:unhideWhenUsed="1"/>
     <w:lsdException w:name="Balloon Text" w:semiHidden="1" w:unhideWhenUsed="1"/>
     <w:lsdException w:name="Table Grid" w:uiPriority="39"/>
     <w:lsdException w:name="Table Theme" w:semiHidden="1" w:unhideWhenUsed="1"/>
@@ -9152,6 +8697,10 @@
     <w:lsdException w:name="List Table 5 Dark Accent 6" w:uiPriority="50"/>
     <w:lsdException w:name="List Table 6 Colorful Accent 6" w:uiPriority="51"/>
     <w:lsdException w:name="List Table 7 Colorful Accent 6" w:uiPriority="52"/>
+    <w:lsdException w:name="Mention" w:semiHidden="1" w:unhideWhenUsed="1"/>
+    <w:lsdException w:name="Smart Hyperlink" w:semiHidden="1" w:unhideWhenUsed="1"/>
+    <w:lsdException w:name="Hashtag" w:semiHidden="1" w:unhideWhenUsed="1"/>
+    <w:lsdException w:name="Unresolved Mention" w:semiHidden="1" w:unhideWhenUsed="1"/>
   </w:latentStyles>
   <w:style w:type="paragraph" w:default="1" w:styleId="Normal">
     <w:name w:val="Normal"/>

</xml_diff>